<commit_message>
Update Proyecto 2 - Analítica Computacional - Reporte.docx
</commit_message>
<xml_diff>
--- a/Proyecto 2 - Analítica Computacional - Reporte.docx
+++ b/Proyecto 2 - Analítica Computacional - Reporte.docx
@@ -339,21 +339,7 @@
           <w:rFonts w:ascii="Times New Roman" w:hAnsi="Times New Roman" w:cs="Times New Roman"/>
           <w:lang w:val="es-ES"/>
         </w:rPr>
-        <w:t xml:space="preserve">Además, se ha tenido en cuenta la importancia de categorizar de forma correcta las variables </w:t>
-      </w:r>
-      <w:r>
-        <w:rPr>
-          <w:rFonts w:ascii="Times New Roman" w:hAnsi="Times New Roman" w:cs="Times New Roman"/>
-          <w:lang w:val="es-ES"/>
-        </w:rPr>
-        <w:t>continúas</w:t>
-      </w:r>
-      <w:r>
-        <w:rPr>
-          <w:rFonts w:ascii="Times New Roman" w:hAnsi="Times New Roman" w:cs="Times New Roman"/>
-          <w:lang w:val="es-ES"/>
-        </w:rPr>
-        <w:t xml:space="preserve"> convirtiendo las variables de edad, colesterol y presión arterial en 10 rangos.</w:t>
+        <w:t>Además, se ha tenido en cuenta la importancia de categorizar de forma correcta las variables continúas convirtiendo las variables de edad, colesterol y presión arterial en 10 rangos.</w:t>
       </w:r>
     </w:p>
     <w:p>
@@ -672,6 +658,7 @@
       <w:r>
         <w:rPr>
           <w:rFonts w:ascii="Times New Roman" w:hAnsi="Times New Roman" w:cs="Times New Roman"/>
+          <w:noProof/>
           <w:lang w:val="es-ES"/>
         </w:rPr>
         <w:drawing>
@@ -725,14 +712,7 @@
           <w:rFonts w:ascii="Times New Roman" w:hAnsi="Times New Roman" w:cs="Times New Roman"/>
           <w:lang w:val="es-ES"/>
         </w:rPr>
-        <w:t xml:space="preserve">Ilustración </w:t>
-      </w:r>
-      <w:r>
-        <w:rPr>
-          <w:rFonts w:ascii="Times New Roman" w:hAnsi="Times New Roman" w:cs="Times New Roman"/>
-          <w:lang w:val="es-ES"/>
-        </w:rPr>
-        <w:t>2</w:t>
+        <w:t>Ilustración 2</w:t>
       </w:r>
     </w:p>
     <w:p>
@@ -762,21 +742,7 @@
           <w:rFonts w:ascii="Times New Roman" w:hAnsi="Times New Roman" w:cs="Times New Roman"/>
           <w:lang w:val="es-ES"/>
         </w:rPr>
-        <w:t xml:space="preserve"> del modelo, es decir, su capacidad para predecir correctamente los verdaderos positivos y verdaderos </w:t>
-      </w:r>
-      <w:r>
-        <w:rPr>
-          <w:rFonts w:ascii="Times New Roman" w:hAnsi="Times New Roman" w:cs="Times New Roman"/>
-          <w:lang w:val="es-ES"/>
-        </w:rPr>
-        <w:t>negativos</w:t>
-      </w:r>
-      <w:r>
-        <w:rPr>
-          <w:rFonts w:ascii="Times New Roman" w:hAnsi="Times New Roman" w:cs="Times New Roman"/>
-          <w:lang w:val="es-ES"/>
-        </w:rPr>
-        <w:t xml:space="preserve"> se mide a través de la </w:t>
+        <w:t xml:space="preserve"> del modelo, es decir, su capacidad para predecir correctamente los verdaderos positivos y verdaderos negativos se mide a través de la </w:t>
       </w:r>
       <w:r>
         <w:rPr>
@@ -1191,21 +1157,7 @@
           <w:rFonts w:ascii="Times New Roman" w:hAnsi="Times New Roman" w:cs="Times New Roman"/>
           <w:lang w:val="es-ES"/>
         </w:rPr>
-        <w:t xml:space="preserve">Sin embargo, la exactitud del modelo sugiere que el modelo podría estar clasificando incorrectamente algunos casos. Por lo tanto, es importante tener en cuenta </w:t>
-      </w:r>
-      <w:r>
-        <w:rPr>
-          <w:rFonts w:ascii="Times New Roman" w:hAnsi="Times New Roman" w:cs="Times New Roman"/>
-          <w:lang w:val="es-ES"/>
-        </w:rPr>
-        <w:t>que,</w:t>
-      </w:r>
-      <w:r>
-        <w:rPr>
-          <w:rFonts w:ascii="Times New Roman" w:hAnsi="Times New Roman" w:cs="Times New Roman"/>
-          <w:lang w:val="es-ES"/>
-        </w:rPr>
-        <w:t xml:space="preserve"> aunque los resultados son buenos, se deben interpretar con precaución</w:t>
+        <w:t>Sin embargo, la exactitud del modelo sugiere que el modelo podría estar clasificando incorrectamente algunos casos. Por lo tanto, es importante tener en cuenta que, aunque los resultados son buenos, se deben interpretar con precaución</w:t>
       </w:r>
       <w:r>
         <w:rPr>
@@ -1572,14 +1524,7 @@
           <w:rFonts w:ascii="Times New Roman" w:hAnsi="Times New Roman" w:cs="Times New Roman"/>
           <w:lang w:val="es-ES"/>
         </w:rPr>
-        <w:t xml:space="preserve">Ilustración </w:t>
-      </w:r>
-      <w:r>
-        <w:rPr>
-          <w:rFonts w:ascii="Times New Roman" w:hAnsi="Times New Roman" w:cs="Times New Roman"/>
-          <w:lang w:val="es-ES"/>
-        </w:rPr>
-        <w:t>3</w:t>
+        <w:t>Ilustración 3</w:t>
       </w:r>
     </w:p>
     <w:p>
@@ -2269,69 +2214,207 @@
           <w:rFonts w:ascii="Times New Roman" w:hAnsi="Times New Roman" w:cs="Times New Roman"/>
           <w:lang w:val="es-ES"/>
         </w:rPr>
-        <w:t>Gráfica</w:t>
-      </w:r>
-      <w:r>
-        <w:rPr>
-          <w:rFonts w:ascii="Times New Roman" w:hAnsi="Times New Roman" w:cs="Times New Roman"/>
-          <w:lang w:val="es-ES"/>
+        <w:t>Gráfica 1</w:t>
+      </w:r>
+    </w:p>
+    <w:p>
+      <w:pPr>
+        <w:jc w:val="both"/>
+        <w:rPr>
+          <w:rFonts w:ascii="Times New Roman" w:hAnsi="Times New Roman" w:cs="Times New Roman"/>
+          <w:lang w:val="es-CO"/>
+        </w:rPr>
+      </w:pPr>
+      <w:r>
+        <w:rPr>
+          <w:rFonts w:ascii="Times New Roman" w:hAnsi="Times New Roman" w:cs="Times New Roman"/>
+          <w:lang w:val="es-CO"/>
+        </w:rPr>
+        <w:t>Con</w:t>
+      </w:r>
+      <w:r>
+        <w:rPr>
+          <w:rFonts w:ascii="Times New Roman" w:hAnsi="Times New Roman" w:cs="Times New Roman"/>
+          <w:lang w:val="es-CO"/>
+        </w:rPr>
+        <w:t xml:space="preserve"> base a los resultados obtenidos, se puede concluir que el Modelo 2 tuvo el mejor desempeño en términos de precisión, exactitud y especificidad, superando al Modelo 1 y Modelo 3. Estos hallazgos se corresponden también con el K2Score, el cual arrojó resultados de -3069.78 para el modelo 1, -4900.5 para el modelo 2 y -4215.46 para el modelo 3. Por lo tanto, se puede afirmar que el modelo 2 se ajusta mejor a los datos y muestra un mejor desempeño en general.</w:t>
+      </w:r>
+    </w:p>
+    <w:p>
+      <w:pPr>
+        <w:jc w:val="both"/>
+        <w:rPr>
+          <w:rFonts w:ascii="Times New Roman" w:hAnsi="Times New Roman" w:cs="Times New Roman"/>
+          <w:lang w:val="es-CO"/>
+        </w:rPr>
+      </w:pPr>
+    </w:p>
+    <w:p>
+      <w:pPr>
+        <w:jc w:val="both"/>
+        <w:rPr>
+          <w:rFonts w:ascii="Times New Roman" w:hAnsi="Times New Roman" w:cs="Times New Roman"/>
+          <w:lang w:val="es-CO"/>
+        </w:rPr>
+      </w:pPr>
+      <w:r>
+        <w:rPr>
+          <w:rFonts w:ascii="Times New Roman" w:hAnsi="Times New Roman" w:cs="Times New Roman"/>
+          <w:lang w:val="es-CO"/>
+        </w:rPr>
+        <w:t xml:space="preserve">Al comparar el desempeño de los modelos creados mediante el método de </w:t>
+      </w:r>
+      <w:proofErr w:type="spellStart"/>
+      <w:r>
+        <w:rPr>
+          <w:rFonts w:ascii="Times New Roman" w:hAnsi="Times New Roman" w:cs="Times New Roman"/>
+          <w:lang w:val="es-CO"/>
+        </w:rPr>
+        <w:t>H</w:t>
+      </w:r>
+      <w:r>
+        <w:rPr>
+          <w:rFonts w:ascii="Times New Roman" w:hAnsi="Times New Roman" w:cs="Times New Roman"/>
+          <w:lang w:val="es-CO"/>
+        </w:rPr>
+        <w:t>ill</w:t>
+      </w:r>
+      <w:r>
+        <w:rPr>
+          <w:rFonts w:ascii="Times New Roman" w:hAnsi="Times New Roman" w:cs="Times New Roman"/>
+          <w:lang w:val="es-CO"/>
+        </w:rPr>
+        <w:t>C</w:t>
+      </w:r>
+      <w:r>
+        <w:rPr>
+          <w:rFonts w:ascii="Times New Roman" w:hAnsi="Times New Roman" w:cs="Times New Roman"/>
+          <w:lang w:val="es-CO"/>
+        </w:rPr>
+        <w:t>limb</w:t>
+      </w:r>
+      <w:proofErr w:type="spellEnd"/>
+      <w:r>
+        <w:rPr>
+          <w:rFonts w:ascii="Times New Roman" w:hAnsi="Times New Roman" w:cs="Times New Roman"/>
+          <w:lang w:val="es-CO"/>
+        </w:rPr>
+        <w:t xml:space="preserve"> con el modelo basado en expertos y literatura, se observa una clara diferencia a favor de los primeros. Los modelos generados por </w:t>
+      </w:r>
+      <w:proofErr w:type="spellStart"/>
+      <w:r>
+        <w:rPr>
+          <w:rFonts w:ascii="Times New Roman" w:hAnsi="Times New Roman" w:cs="Times New Roman"/>
+          <w:lang w:val="es-CO"/>
+        </w:rPr>
+        <w:t>H</w:t>
+      </w:r>
+      <w:r>
+        <w:rPr>
+          <w:rFonts w:ascii="Times New Roman" w:hAnsi="Times New Roman" w:cs="Times New Roman"/>
+          <w:lang w:val="es-CO"/>
+        </w:rPr>
+        <w:t>ill</w:t>
+      </w:r>
+      <w:r>
+        <w:rPr>
+          <w:rFonts w:ascii="Times New Roman" w:hAnsi="Times New Roman" w:cs="Times New Roman"/>
+          <w:lang w:val="es-CO"/>
+        </w:rPr>
+        <w:t>C</w:t>
+      </w:r>
+      <w:r>
+        <w:rPr>
+          <w:rFonts w:ascii="Times New Roman" w:hAnsi="Times New Roman" w:cs="Times New Roman"/>
+          <w:lang w:val="es-CO"/>
+        </w:rPr>
+        <w:t>limb</w:t>
+      </w:r>
+      <w:proofErr w:type="spellEnd"/>
+      <w:r>
+        <w:rPr>
+          <w:rFonts w:ascii="Times New Roman" w:hAnsi="Times New Roman" w:cs="Times New Roman"/>
+          <w:lang w:val="es-CO"/>
         </w:rPr>
         <w:t xml:space="preserve"> </w:t>
       </w:r>
       <w:r>
         <w:rPr>
           <w:rFonts w:ascii="Times New Roman" w:hAnsi="Times New Roman" w:cs="Times New Roman"/>
-          <w:lang w:val="es-ES"/>
-        </w:rPr>
-        <w:t>1</w:t>
-      </w:r>
-    </w:p>
-    <w:p>
-      <w:pPr>
-        <w:jc w:val="both"/>
-        <w:rPr>
-          <w:rFonts w:ascii="Times New Roman" w:hAnsi="Times New Roman" w:cs="Times New Roman"/>
-          <w:lang w:val="es-CO"/>
-        </w:rPr>
-      </w:pPr>
-      <w:r>
-        <w:rPr>
-          <w:rFonts w:ascii="Times New Roman" w:hAnsi="Times New Roman" w:cs="Times New Roman"/>
-          <w:lang w:val="es-CO"/>
-        </w:rPr>
-        <w:t>Con</w:t>
-      </w:r>
-      <w:r>
-        <w:rPr>
-          <w:rFonts w:ascii="Times New Roman" w:hAnsi="Times New Roman" w:cs="Times New Roman"/>
-          <w:lang w:val="es-CO"/>
-        </w:rPr>
-        <w:t xml:space="preserve"> base a los resultados obtenidos, se puede concluir que el Modelo 2 tuvo el mejor desempeño en términos de precisión, exactitud y especificidad, superando al Modelo 1 y Modelo 3. Estos hallazgos se corresponden también con el K2Score, el cual arrojó resultados de -3069.78 para el modelo 1, -4900.5 para el modelo 2 y -4215.46 para el modelo 3. Por lo tanto, se puede afirmar que el modelo 2 se ajusta mejor a los datos y muestra un mejor desempeño en general.</w:t>
-      </w:r>
-    </w:p>
-    <w:p>
-      <w:pPr>
-        <w:jc w:val="both"/>
-        <w:rPr>
-          <w:rFonts w:ascii="Times New Roman" w:hAnsi="Times New Roman" w:cs="Times New Roman"/>
-          <w:lang w:val="es-CO"/>
-        </w:rPr>
-      </w:pPr>
-    </w:p>
-    <w:p>
-      <w:pPr>
-        <w:jc w:val="both"/>
-        <w:rPr>
-          <w:rFonts w:ascii="Times New Roman" w:hAnsi="Times New Roman" w:cs="Times New Roman"/>
-          <w:lang w:val="es-CO"/>
-        </w:rPr>
-      </w:pPr>
-      <w:r>
-        <w:rPr>
-          <w:rFonts w:ascii="Times New Roman" w:hAnsi="Times New Roman" w:cs="Times New Roman"/>
-          <w:lang w:val="es-CO"/>
-        </w:rPr>
-        <w:t xml:space="preserve">Al comparar el desempeño de los modelos creados mediante el método de </w:t>
+          <w:lang w:val="es-CO"/>
+        </w:rPr>
+        <w:t>son más objetivos y consideran una mayor cantidad de variables, lo que les permite capturar de manera más precisa y completa la complejidad del problema en cuestión.</w:t>
+      </w:r>
+      <w:r>
+        <w:rPr>
+          <w:rFonts w:ascii="Times New Roman" w:hAnsi="Times New Roman" w:cs="Times New Roman"/>
+          <w:lang w:val="es-CO"/>
+        </w:rPr>
+        <w:t xml:space="preserve"> </w:t>
+      </w:r>
+    </w:p>
+    <w:p>
+      <w:pPr>
+        <w:jc w:val="both"/>
+        <w:rPr>
+          <w:rFonts w:ascii="Times New Roman" w:hAnsi="Times New Roman" w:cs="Times New Roman"/>
+          <w:lang w:val="es-CO"/>
+        </w:rPr>
+      </w:pPr>
+    </w:p>
+    <w:p>
+      <w:pPr>
+        <w:jc w:val="both"/>
+        <w:rPr>
+          <w:rFonts w:ascii="Times New Roman" w:hAnsi="Times New Roman" w:cs="Times New Roman"/>
+          <w:lang w:val="es-CO"/>
+        </w:rPr>
+      </w:pPr>
+      <w:r>
+        <w:rPr>
+          <w:rFonts w:ascii="Times New Roman" w:hAnsi="Times New Roman" w:cs="Times New Roman"/>
+          <w:lang w:val="es-CO"/>
+        </w:rPr>
+        <w:t>Por otro lado, los modelos basados en expertos y literatura pueden estar sesgados o limitados en su capacidad para abarcar toda la complejidad del problema. Esto se debe a que los expertos pueden tener limitaciones en su conocimiento o experiencia, lo que podría afectar la precisión y generalización del modelo.</w:t>
+      </w:r>
+    </w:p>
+    <w:p>
+      <w:pPr>
+        <w:jc w:val="both"/>
+        <w:rPr>
+          <w:rFonts w:ascii="Times New Roman" w:hAnsi="Times New Roman" w:cs="Times New Roman"/>
+          <w:lang w:val="es-CO"/>
+        </w:rPr>
+      </w:pPr>
+    </w:p>
+    <w:p>
+      <w:pPr>
+        <w:jc w:val="both"/>
+        <w:rPr>
+          <w:rFonts w:ascii="Times New Roman" w:hAnsi="Times New Roman" w:cs="Times New Roman"/>
+          <w:lang w:val="es-CO"/>
+        </w:rPr>
+      </w:pPr>
+      <w:r>
+        <w:rPr>
+          <w:rFonts w:ascii="Times New Roman" w:hAnsi="Times New Roman" w:cs="Times New Roman"/>
+          <w:lang w:val="es-CO"/>
+        </w:rPr>
+        <w:t>Es importante destacar que, para la generación de los modelos 2 y 3, se necesitó utilizar conocimiento previo de la literatura para establecer qué arcos no debían formar parte de la red bayesiana. Esto se hizo para evitar relaciones sin sentido entre las variables y asegurar un mejor desempeño.</w:t>
+      </w:r>
+      <w:r>
+        <w:rPr>
+          <w:rFonts w:ascii="Times New Roman" w:hAnsi="Times New Roman" w:cs="Times New Roman"/>
+          <w:lang w:val="es-CO"/>
+        </w:rPr>
+        <w:t xml:space="preserve"> También, teniendo en cuenta que</w:t>
+      </w:r>
+      <w:r>
+        <w:rPr>
+          <w:rFonts w:ascii="Times New Roman" w:hAnsi="Times New Roman" w:cs="Times New Roman"/>
+          <w:lang w:val="es-CO"/>
+        </w:rPr>
+        <w:t xml:space="preserve"> el modelo planteado inicialmente está pensado para poder hacerse con exámenes básico, los cuales el usuario pueda hacer en su casa, el </w:t>
       </w:r>
       <w:proofErr w:type="spellStart"/>
       <w:r>
@@ -2339,6 +2422,54 @@
           <w:rFonts w:ascii="Times New Roman" w:hAnsi="Times New Roman" w:cs="Times New Roman"/>
           <w:lang w:val="es-CO"/>
         </w:rPr>
+        <w:t>trade</w:t>
+      </w:r>
+      <w:proofErr w:type="spellEnd"/>
+      <w:r>
+        <w:rPr>
+          <w:rFonts w:ascii="Times New Roman" w:hAnsi="Times New Roman" w:cs="Times New Roman"/>
+          <w:lang w:val="es-CO"/>
+        </w:rPr>
+        <w:t xml:space="preserve">-off para el desempeño del modelo es prometedor, ya que, puede dar índices a los usuarios de una enfermedad médica </w:t>
+      </w:r>
+      <w:r>
+        <w:rPr>
+          <w:rFonts w:ascii="Times New Roman" w:hAnsi="Times New Roman" w:cs="Times New Roman"/>
+          <w:lang w:val="es-CO"/>
+        </w:rPr>
+        <w:t>con probabilidades aceptables.</w:t>
+      </w:r>
+    </w:p>
+    <w:p>
+      <w:pPr>
+        <w:jc w:val="both"/>
+        <w:rPr>
+          <w:rFonts w:ascii="Times New Roman" w:hAnsi="Times New Roman" w:cs="Times New Roman"/>
+          <w:lang w:val="es-CO"/>
+        </w:rPr>
+      </w:pPr>
+    </w:p>
+    <w:p>
+      <w:pPr>
+        <w:jc w:val="both"/>
+        <w:rPr>
+          <w:rFonts w:ascii="Times New Roman" w:hAnsi="Times New Roman" w:cs="Times New Roman"/>
+          <w:lang w:val="es-CO"/>
+        </w:rPr>
+      </w:pPr>
+      <w:r>
+        <w:rPr>
+          <w:rFonts w:ascii="Times New Roman" w:hAnsi="Times New Roman" w:cs="Times New Roman"/>
+          <w:lang w:val="es-CO"/>
+        </w:rPr>
+        <w:t xml:space="preserve">En conclusión, la aplicación del método de </w:t>
+      </w:r>
+      <w:proofErr w:type="spellStart"/>
+      <w:r>
+        <w:rPr>
+          <w:rFonts w:ascii="Times New Roman" w:hAnsi="Times New Roman" w:cs="Times New Roman"/>
+          <w:lang w:val="es-CO"/>
+        </w:rPr>
         <w:t>H</w:t>
       </w:r>
       <w:r>
@@ -2368,43 +2499,6 @@
           <w:rFonts w:ascii="Times New Roman" w:hAnsi="Times New Roman" w:cs="Times New Roman"/>
           <w:lang w:val="es-CO"/>
         </w:rPr>
-        <w:t xml:space="preserve"> con el modelo basado en expertos y literatura, se observa una clara diferencia a favor de los primeros. Los modelos generados por </w:t>
-      </w:r>
-      <w:proofErr w:type="spellStart"/>
-      <w:r>
-        <w:rPr>
-          <w:rFonts w:ascii="Times New Roman" w:hAnsi="Times New Roman" w:cs="Times New Roman"/>
-          <w:lang w:val="es-CO"/>
-        </w:rPr>
-        <w:t>H</w:t>
-      </w:r>
-      <w:r>
-        <w:rPr>
-          <w:rFonts w:ascii="Times New Roman" w:hAnsi="Times New Roman" w:cs="Times New Roman"/>
-          <w:lang w:val="es-CO"/>
-        </w:rPr>
-        <w:t>ill</w:t>
-      </w:r>
-      <w:r>
-        <w:rPr>
-          <w:rFonts w:ascii="Times New Roman" w:hAnsi="Times New Roman" w:cs="Times New Roman"/>
-          <w:lang w:val="es-CO"/>
-        </w:rPr>
-        <w:t>C</w:t>
-      </w:r>
-      <w:r>
-        <w:rPr>
-          <w:rFonts w:ascii="Times New Roman" w:hAnsi="Times New Roman" w:cs="Times New Roman"/>
-          <w:lang w:val="es-CO"/>
-        </w:rPr>
-        <w:t>limb</w:t>
-      </w:r>
-      <w:proofErr w:type="spellEnd"/>
-      <w:r>
-        <w:rPr>
-          <w:rFonts w:ascii="Times New Roman" w:hAnsi="Times New Roman" w:cs="Times New Roman"/>
-          <w:lang w:val="es-CO"/>
-        </w:rPr>
         <w:t xml:space="preserve"> </w:t>
       </w:r>
       <w:r>
@@ -2412,126 +2506,14 @@
           <w:rFonts w:ascii="Times New Roman" w:hAnsi="Times New Roman" w:cs="Times New Roman"/>
           <w:lang w:val="es-CO"/>
         </w:rPr>
-        <w:t>son más objetivos y consideran una mayor cantidad de variables, lo que les permite capturar de manera más precisa y completa la complejidad del problema en cuestión.</w:t>
-      </w:r>
-    </w:p>
-    <w:p>
-      <w:pPr>
-        <w:jc w:val="both"/>
-        <w:rPr>
-          <w:rFonts w:ascii="Times New Roman" w:hAnsi="Times New Roman" w:cs="Times New Roman"/>
-          <w:lang w:val="es-CO"/>
-        </w:rPr>
-      </w:pPr>
-    </w:p>
-    <w:p>
-      <w:pPr>
-        <w:jc w:val="both"/>
-        <w:rPr>
-          <w:rFonts w:ascii="Times New Roman" w:hAnsi="Times New Roman" w:cs="Times New Roman"/>
-          <w:lang w:val="es-CO"/>
-        </w:rPr>
-      </w:pPr>
-      <w:r>
-        <w:rPr>
-          <w:rFonts w:ascii="Times New Roman" w:hAnsi="Times New Roman" w:cs="Times New Roman"/>
-          <w:lang w:val="es-CO"/>
-        </w:rPr>
-        <w:t>Por otro lado, los modelos basados en expertos y literatura pueden estar sesgados o limitados en su capacidad para abarcar toda la complejidad del problema. Esto se debe a que los expertos pueden tener limitaciones en su conocimiento o experiencia, lo que podría afectar la precisión y generalización del modelo.</w:t>
-      </w:r>
-    </w:p>
-    <w:p>
-      <w:pPr>
-        <w:jc w:val="both"/>
-        <w:rPr>
-          <w:rFonts w:ascii="Times New Roman" w:hAnsi="Times New Roman" w:cs="Times New Roman"/>
-          <w:lang w:val="es-CO"/>
-        </w:rPr>
-      </w:pPr>
-    </w:p>
-    <w:p>
-      <w:pPr>
-        <w:jc w:val="both"/>
-        <w:rPr>
-          <w:rFonts w:ascii="Times New Roman" w:hAnsi="Times New Roman" w:cs="Times New Roman"/>
-          <w:lang w:val="es-CO"/>
-        </w:rPr>
-      </w:pPr>
-      <w:r>
-        <w:rPr>
-          <w:rFonts w:ascii="Times New Roman" w:hAnsi="Times New Roman" w:cs="Times New Roman"/>
-          <w:lang w:val="es-CO"/>
-        </w:rPr>
-        <w:t>Es importante destacar que, para la generación de los modelos 2 y 3, se necesitó utilizar conocimiento previo de la literatura para establecer qué arcos no debían formar parte de la red bayesiana. Esto se hizo para evitar relaciones sin sentido entre las variables y asegurar un mejor desempeño.</w:t>
-      </w:r>
-    </w:p>
-    <w:p>
-      <w:pPr>
-        <w:jc w:val="both"/>
-        <w:rPr>
-          <w:rFonts w:ascii="Times New Roman" w:hAnsi="Times New Roman" w:cs="Times New Roman"/>
-          <w:lang w:val="es-CO"/>
-        </w:rPr>
-      </w:pPr>
-    </w:p>
-    <w:p>
-      <w:pPr>
-        <w:jc w:val="both"/>
-        <w:rPr>
-          <w:rFonts w:ascii="Times New Roman" w:hAnsi="Times New Roman" w:cs="Times New Roman"/>
-          <w:lang w:val="es-CO"/>
-        </w:rPr>
-      </w:pPr>
-      <w:r>
-        <w:rPr>
-          <w:rFonts w:ascii="Times New Roman" w:hAnsi="Times New Roman" w:cs="Times New Roman"/>
-          <w:lang w:val="es-CO"/>
-        </w:rPr>
-        <w:t xml:space="preserve">En conclusión, la aplicación del método de </w:t>
-      </w:r>
-      <w:proofErr w:type="spellStart"/>
-      <w:r>
-        <w:rPr>
-          <w:rFonts w:ascii="Times New Roman" w:hAnsi="Times New Roman" w:cs="Times New Roman"/>
-          <w:lang w:val="es-CO"/>
-        </w:rPr>
-        <w:t>H</w:t>
-      </w:r>
-      <w:r>
-        <w:rPr>
-          <w:rFonts w:ascii="Times New Roman" w:hAnsi="Times New Roman" w:cs="Times New Roman"/>
-          <w:lang w:val="es-CO"/>
-        </w:rPr>
-        <w:t>ill</w:t>
-      </w:r>
-      <w:r>
-        <w:rPr>
-          <w:rFonts w:ascii="Times New Roman" w:hAnsi="Times New Roman" w:cs="Times New Roman"/>
-          <w:lang w:val="es-CO"/>
-        </w:rPr>
-        <w:t>C</w:t>
-      </w:r>
-      <w:r>
-        <w:rPr>
-          <w:rFonts w:ascii="Times New Roman" w:hAnsi="Times New Roman" w:cs="Times New Roman"/>
-          <w:lang w:val="es-CO"/>
-        </w:rPr>
-        <w:t>limb</w:t>
-      </w:r>
-      <w:proofErr w:type="spellEnd"/>
-      <w:r>
-        <w:rPr>
-          <w:rFonts w:ascii="Times New Roman" w:hAnsi="Times New Roman" w:cs="Times New Roman"/>
-          <w:lang w:val="es-CO"/>
-        </w:rPr>
-        <w:t xml:space="preserve"> </w:t>
-      </w:r>
-      <w:r>
-        <w:rPr>
-          <w:rFonts w:ascii="Times New Roman" w:hAnsi="Times New Roman" w:cs="Times New Roman"/>
-          <w:lang w:val="es-CO"/>
-        </w:rPr>
         <w:t>en la creación de modelos es una estrategia efectiva para obtener modelos más precisos y generalizables. Combinar esta técnica con el conocimiento de expertos y la literatura puede maximizar el desempeño del modelo en la resolución de problemas complejos.</w:t>
+      </w:r>
+      <w:r>
+        <w:rPr>
+          <w:rFonts w:ascii="Times New Roman" w:hAnsi="Times New Roman" w:cs="Times New Roman"/>
+          <w:lang w:val="es-CO"/>
+        </w:rPr>
+        <w:t xml:space="preserve"> Como también, que siempre es importante analizar el usuario final de estas herramientas para evaluar si las variables de desempeño dan resultados prometedores o debería ajustarse el modelo.</w:t>
       </w:r>
     </w:p>
     <w:sectPr>
@@ -3888,15 +3870,6 @@
 </file>
 
 <file path=customXml/item1.xml><?xml version="1.0" encoding="utf-8"?>
-<?mso-contentType ?>
-<FormTemplates xmlns="http://schemas.microsoft.com/sharepoint/v3/contenttype/forms">
-  <Display>DocumentLibraryForm</Display>
-  <Edit>DocumentLibraryForm</Edit>
-  <New>DocumentLibraryForm</New>
-</FormTemplates>
-</file>
-
-<file path=customXml/item2.xml><?xml version="1.0" encoding="utf-8"?>
 <ct:contentTypeSchema xmlns:ct="http://schemas.microsoft.com/office/2006/metadata/contentType" xmlns:ma="http://schemas.microsoft.com/office/2006/metadata/properties/metaAttributes" ct:_="" ma:_="" ma:contentTypeName="Documento" ma:contentTypeID="0x010100152F090614E6484CB2217148B3502943" ma:contentTypeVersion="11" ma:contentTypeDescription="Crear nuevo documento." ma:contentTypeScope="" ma:versionID="4030bb82ee005510fd7b1abdcf742d89">
   <xsd:schema xmlns:xsd="http://www.w3.org/2001/XMLSchema" xmlns:xs="http://www.w3.org/2001/XMLSchema" xmlns:p="http://schemas.microsoft.com/office/2006/metadata/properties" xmlns:ns3="443ef9ea-8f6b-4cb7-a7ee-673e7cdde2ea" xmlns:ns4="d4b91d17-e6fe-4082-adc0-ab917bc31a4b" targetNamespace="http://schemas.microsoft.com/office/2006/metadata/properties" ma:root="true" ma:fieldsID="7b69095de2113afd84dc91f6a585650f" ns3:_="" ns4:_="">
     <xsd:import namespace="443ef9ea-8f6b-4cb7-a7ee-673e7cdde2ea"/>
@@ -4105,7 +4078,20 @@
 </ct:contentTypeSchema>
 </file>
 
+<file path=customXml/item2.xml><?xml version="1.0" encoding="utf-8"?>
+<?mso-contentType ?>
+<FormTemplates xmlns="http://schemas.microsoft.com/sharepoint/v3/contenttype/forms">
+  <Display>DocumentLibraryForm</Display>
+  <Edit>DocumentLibraryForm</Edit>
+  <New>DocumentLibraryForm</New>
+</FormTemplates>
+</file>
+
 <file path=customXml/item3.xml><?xml version="1.0" encoding="utf-8"?>
+<b:Sources xmlns:b="http://schemas.openxmlformats.org/officeDocument/2006/bibliography" xmlns="http://schemas.openxmlformats.org/officeDocument/2006/bibliography" SelectedStyle="\APASixthEditionOfficeOnline.xsl" StyleName="APA" Version="6"/>
+</file>
+
+<file path=customXml/item4.xml><?xml version="1.0" encoding="utf-8"?>
 <p:properties xmlns:p="http://schemas.microsoft.com/office/2006/metadata/properties" xmlns:xsi="http://www.w3.org/2001/XMLSchema-instance" xmlns:pc="http://schemas.microsoft.com/office/infopath/2007/PartnerControls">
   <documentManagement>
     <_activity xmlns="d4b91d17-e6fe-4082-adc0-ab917bc31a4b" xsi:nil="true"/>
@@ -4113,19 +4099,7 @@
 </p:properties>
 </file>
 
-<file path=customXml/item4.xml><?xml version="1.0" encoding="utf-8"?>
-<b:Sources xmlns:b="http://schemas.openxmlformats.org/officeDocument/2006/bibliography" xmlns="http://schemas.openxmlformats.org/officeDocument/2006/bibliography" SelectedStyle="\APASixthEditionOfficeOnline.xsl" StyleName="APA" Version="6"/>
-</file>
-
 <file path=customXml/itemProps1.xml><?xml version="1.0" encoding="utf-8"?>
-<ds:datastoreItem xmlns:ds="http://schemas.openxmlformats.org/officeDocument/2006/customXml" ds:itemID="{47E6A431-0B24-4901-9DAE-73CF56A5926D}">
-  <ds:schemaRefs>
-    <ds:schemaRef ds:uri="http://schemas.microsoft.com/sharepoint/v3/contenttype/forms"/>
-  </ds:schemaRefs>
-</ds:datastoreItem>
-</file>
-
-<file path=customXml/itemProps2.xml><?xml version="1.0" encoding="utf-8"?>
 <ds:datastoreItem xmlns:ds="http://schemas.openxmlformats.org/officeDocument/2006/customXml" ds:itemID="{D5FB6335-8877-4B6E-AD69-E22487CA8289}">
   <ds:schemaRefs>
     <ds:schemaRef ds:uri="http://schemas.microsoft.com/office/2006/metadata/contentType"/>
@@ -4144,7 +4118,23 @@
 </ds:datastoreItem>
 </file>
 
+<file path=customXml/itemProps2.xml><?xml version="1.0" encoding="utf-8"?>
+<ds:datastoreItem xmlns:ds="http://schemas.openxmlformats.org/officeDocument/2006/customXml" ds:itemID="{47E6A431-0B24-4901-9DAE-73CF56A5926D}">
+  <ds:schemaRefs>
+    <ds:schemaRef ds:uri="http://schemas.microsoft.com/sharepoint/v3/contenttype/forms"/>
+  </ds:schemaRefs>
+</ds:datastoreItem>
+</file>
+
 <file path=customXml/itemProps3.xml><?xml version="1.0" encoding="utf-8"?>
+<ds:datastoreItem xmlns:ds="http://schemas.openxmlformats.org/officeDocument/2006/customXml" ds:itemID="{01FDACF5-3FBA-4E1C-A971-FB10654CC8CD}">
+  <ds:schemaRefs>
+    <ds:schemaRef ds:uri="http://schemas.openxmlformats.org/officeDocument/2006/bibliography"/>
+  </ds:schemaRefs>
+</ds:datastoreItem>
+</file>
+
+<file path=customXml/itemProps4.xml><?xml version="1.0" encoding="utf-8"?>
 <ds:datastoreItem xmlns:ds="http://schemas.openxmlformats.org/officeDocument/2006/customXml" ds:itemID="{BBBE3BB5-ECD4-4AC6-8B29-3C2C2AB96355}">
   <ds:schemaRefs>
     <ds:schemaRef ds:uri="http://schemas.microsoft.com/office/2006/metadata/properties"/>
@@ -4152,12 +4142,4 @@
     <ds:schemaRef ds:uri="d4b91d17-e6fe-4082-adc0-ab917bc31a4b"/>
   </ds:schemaRefs>
 </ds:datastoreItem>
-</file>
-
-<file path=customXml/itemProps4.xml><?xml version="1.0" encoding="utf-8"?>
-<ds:datastoreItem xmlns:ds="http://schemas.openxmlformats.org/officeDocument/2006/customXml" ds:itemID="{01FDACF5-3FBA-4E1C-A971-FB10654CC8CD}">
-  <ds:schemaRefs>
-    <ds:schemaRef ds:uri="http://schemas.openxmlformats.org/officeDocument/2006/bibliography"/>
-  </ds:schemaRefs>
-</ds:datastoreItem>
 </file>
</xml_diff>